<commit_message>
New translations email 10-1 [template] partner email – thank you email (without photos).docx (French)
</commit_message>
<xml_diff>
--- a/public/email/crowdin/translations/fr/Email 10-1 [TEMPLATE] Partner email – thank you email (without photos).docx
+++ b/public/email/crowdin/translations/fr/Email 10-1 [TEMPLATE] Partner email – thank you email (without photos).docx
@@ -16,14 +16,14 @@
             <w:color w:val="1155cc"/>
             <w:u w:val="single"/>
           </w:rPr>
-          <w:t>English</w:t>
+          <w:t>Anglais</w:t>
         </w:r>
       </w:hyperlink>
       <w:r>
         <w:rPr>
           <w:color w:val="ff0000"/>
         </w:rPr>
-        <w:t xml:space="preserve"> / Portuguese / French / Thai / Vietnamese / Spanish</w:t>
+        <w:t xml:space="preserve"> / portugais / français / thaïlandais / vietnamien / espagnol</w:t>
       </w:r>
     </w:p>
     <w:p>
@@ -45,7 +45,7 @@
         <w:pStyle w:val="P68B1DB1-Normal2"/>
       </w:pPr>
       <w:r>
-        <w:t>English</w:t>
+        <w:t>Anglais</w:t>
       </w:r>
     </w:p>
     <w:p/>
@@ -93,10 +93,10 @@
               <w:rPr>
                 <w:b w:val="1"/>
               </w:rPr>
-              <w:t>Brief</w:t>
+              <w:t>Résumé</w:t>
             </w:r>
             <w:r>
-              <w:t>:</w:t>
+              <w:t xml:space="preserve"> :</w:t>
             </w:r>
           </w:p>
           <w:p>
@@ -123,10 +123,10 @@
               <w:rPr>
                 <w:b w:val="1"/>
               </w:rPr>
-              <w:t xml:space="preserve">Target audience</w:t>
+              <w:t xml:space="preserve">Public cible</w:t>
             </w:r>
             <w:r>
-              <w:t>:</w:t>
+              <w:t xml:space="preserve"> :</w:t>
             </w:r>
           </w:p>
           <w:p>
@@ -170,19 +170,19 @@
       <w:bookmarkStart w:colFirst="0" w:colLast="0" w:name="_pn640rj848nk" w:id="1"/>
       <w:bookmarkEnd w:id="1"/>
       <w:r>
-        <w:t xml:space="preserve">You made our event a success! 🎉</w:t>
+        <w:t xml:space="preserve">Vous avez fait de notre événement un succès ! 🎉</w:t>
       </w:r>
     </w:p>
     <w:p/>
     <w:p>
       <w:r>
-        <w:t xml:space="preserve">Hi </w:t>
+        <w:t xml:space="preserve">Salut </w:t>
       </w:r>
       <w:r>
         <w:rPr>
           <w:highlight w:val="yellow"/>
         </w:rPr>
-        <w:t xml:space="preserve">[PARTNER NAME]</w:t>
+        <w:t xml:space="preserve">[NOM DU PARTENAIRE]</w:t>
       </w:r>
       <w:r>
         <w:t xml:space="preserve">, </w:t>
@@ -191,16 +191,16 @@
     <w:p/>
     <w:p>
       <w:r>
-        <w:t xml:space="preserve">Thank you for attending </w:t>
+        <w:t xml:space="preserve">Merci d'avoir participé à </w:t>
       </w:r>
       <w:r>
         <w:rPr>
           <w:highlight w:val="yellow"/>
         </w:rPr>
-        <w:t xml:space="preserve">[EVENT NAME]</w:t>
-      </w:r>
-      <w:r>
-        <w:t xml:space="preserve"> in </w:t>
+        <w:t xml:space="preserve">[NOM DE L'ÉVÉNEMENT]</w:t>
+      </w:r>
+      <w:r>
+        <w:t xml:space="preserve"> à </w:t>
       </w:r>
       <w:r>
         <w:rPr>
@@ -218,7 +218,7 @@
         <w:t>[COUNTRY]</w:t>
       </w:r>
       <w:r>
-        <w:t xml:space="preserve">. We hope you had a great time, and it was a pleasure getting to know you!</w:t>
+        <w:t xml:space="preserve">. Nous espérons que vous avez passé un bon moment. Ce fut un plaisir de faire votre connaissance !</w:t>
       </w:r>
     </w:p>
     <w:p/>
@@ -452,7 +452,7 @@
     </w:tbl>
     <w:p>
       <w:r>
-        <w:t xml:space="preserve">We hope the event inspired you as much as it did us, and let’s keep growing together!</w:t>
+        <w:t xml:space="preserve">Nous espérons que cet événement a autant été une source d'inspiration qu'il l'a été pour nous et que nous grandirons toujours ensemble !</w:t>
       </w:r>
     </w:p>
     <w:p/>
@@ -503,7 +503,7 @@
         <w:pStyle w:val="P68B1DB1-Normal3"/>
       </w:pPr>
       <w:r>
-        <w:t xml:space="preserve">choose either one</w:t>
+        <w:t xml:space="preserve">choisissez l'un ou l'autre</w:t>
       </w:r>
     </w:p>
   </w:comment>

</xml_diff>